<commit_message>
Oprava hodnoceni oponovaneho tymu
Oprava hodnoceni oponovaneho tymu
</commit_message>
<xml_diff>
--- a/Dokumenty/RSP_hodnoceni_recenze_akred_JV1.docx
+++ b/Dokumenty/RSP_hodnoceni_recenze_akred_JV1.docx
@@ -52,7 +52,6 @@
         </w:rPr>
         <w:t xml:space="preserve">Hodnocený tým: </w:t>
       </w:r>
-      <w:proofErr w:type="spellStart"/>
       <w:r>
         <w:rPr>
           <w:rFonts w:ascii="docs-Calibri" w:eastAsia="Times New Roman" w:hAnsi="docs-Calibri" w:cs="Calibri"/>
@@ -63,20 +62,7 @@
           <w:szCs w:val="29"/>
           <w:lang w:eastAsia="cs-CZ"/>
         </w:rPr>
-        <w:t>Linženýr</w:t>
-      </w:r>
-      <w:proofErr w:type="spellEnd"/>
-      <w:r>
-        <w:rPr>
-          <w:rFonts w:ascii="docs-Calibri" w:eastAsia="Times New Roman" w:hAnsi="docs-Calibri" w:cs="Calibri"/>
-          <w:b/>
-          <w:bCs/>
-          <w:color w:val="000000"/>
-          <w:sz w:val="29"/>
-          <w:szCs w:val="29"/>
-          <w:lang w:eastAsia="cs-CZ"/>
-        </w:rPr>
-        <w:t xml:space="preserve"> soft</w:t>
+        <w:t>Linženýr soft</w:t>
       </w:r>
     </w:p>
     <w:p>
@@ -220,7 +206,14 @@
           <w:sz w:val="20"/>
           <w:szCs w:val="20"/>
         </w:rPr>
-        <w:t xml:space="preserve"> 5</w:t>
+        <w:t xml:space="preserve"> </w:t>
+      </w:r>
+      <w:r>
+        <w:rPr>
+          <w:sz w:val="20"/>
+          <w:szCs w:val="20"/>
+        </w:rPr>
+        <w:t>1</w:t>
       </w:r>
     </w:p>
     <w:p>
@@ -339,7 +332,7 @@
           <w:sz w:val="20"/>
           <w:szCs w:val="20"/>
         </w:rPr>
-        <w:t>4</w:t>
+        <w:t>2</w:t>
       </w:r>
     </w:p>
     <w:p>
@@ -451,7 +444,21 @@
           <w:sz w:val="20"/>
           <w:szCs w:val="20"/>
         </w:rPr>
-        <w:t xml:space="preserve"> 4.5</w:t>
+        <w:t xml:space="preserve"> </w:t>
+      </w:r>
+      <w:r>
+        <w:rPr>
+          <w:sz w:val="20"/>
+          <w:szCs w:val="20"/>
+        </w:rPr>
+        <w:t>1</w:t>
+      </w:r>
+      <w:r>
+        <w:rPr>
+          <w:sz w:val="20"/>
+          <w:szCs w:val="20"/>
+        </w:rPr>
+        <w:t>.5</w:t>
       </w:r>
     </w:p>
     <w:p>
@@ -529,21 +536,7 @@
           <w:szCs w:val="20"/>
         </w:rPr>
         <w:tab/>
-        <w:t xml:space="preserve">    </w:t>
-      </w:r>
-      <w:r>
-        <w:rPr>
-          <w:sz w:val="20"/>
-          <w:szCs w:val="20"/>
-        </w:rPr>
-        <w:t xml:space="preserve">+ Uživatelsky přívětivé </w:t>
-      </w:r>
-      <w:r>
-        <w:rPr>
-          <w:sz w:val="20"/>
-          <w:szCs w:val="20"/>
-        </w:rPr>
-        <w:t>schvalování a publikace</w:t>
+        <w:t xml:space="preserve">    + Uživatelsky přívětivé schvalování a publikace</w:t>
       </w:r>
       <w:r>
         <w:rPr>
@@ -630,7 +623,14 @@
           <w:sz w:val="20"/>
           <w:szCs w:val="20"/>
         </w:rPr>
-        <w:t xml:space="preserve"> 4</w:t>
+        <w:t xml:space="preserve"> </w:t>
+      </w:r>
+      <w:r>
+        <w:rPr>
+          <w:sz w:val="20"/>
+          <w:szCs w:val="20"/>
+        </w:rPr>
+        <w:t>2</w:t>
       </w:r>
     </w:p>
     <w:p>
@@ -765,7 +765,21 @@
           <w:sz w:val="20"/>
           <w:szCs w:val="20"/>
         </w:rPr>
-        <w:t xml:space="preserve"> 4 </w:t>
+        <w:t xml:space="preserve"> </w:t>
+      </w:r>
+      <w:r>
+        <w:rPr>
+          <w:sz w:val="20"/>
+          <w:szCs w:val="20"/>
+        </w:rPr>
+        <w:t>2</w:t>
+      </w:r>
+      <w:r>
+        <w:rPr>
+          <w:sz w:val="20"/>
+          <w:szCs w:val="20"/>
+        </w:rPr>
+        <w:t xml:space="preserve"> </w:t>
       </w:r>
     </w:p>
     <w:p>
@@ -906,7 +920,7 @@
           <w:sz w:val="20"/>
           <w:szCs w:val="20"/>
         </w:rPr>
-        <w:t>3.5</w:t>
+        <w:t>2.5</w:t>
       </w:r>
     </w:p>
     <w:p>
@@ -1114,7 +1128,7 @@
           <w:sz w:val="20"/>
           <w:szCs w:val="20"/>
         </w:rPr>
-        <w:t>5</w:t>
+        <w:t>1</w:t>
       </w:r>
     </w:p>
     <w:p>
@@ -1137,14 +1151,7 @@
           <w:sz w:val="20"/>
           <w:szCs w:val="20"/>
         </w:rPr>
-        <w:t xml:space="preserve"> </w:t>
-      </w:r>
-      <w:r>
-        <w:rPr>
-          <w:sz w:val="20"/>
-          <w:szCs w:val="20"/>
-        </w:rPr>
-        <w:t>Jednodu</w:t>
+        <w:t xml:space="preserve"> Jednodu</w:t>
       </w:r>
       <w:r>
         <w:rPr>
@@ -1254,7 +1261,21 @@
           <w:sz w:val="20"/>
           <w:szCs w:val="20"/>
         </w:rPr>
-        <w:t xml:space="preserve"> 5 </w:t>
+        <w:t xml:space="preserve"> </w:t>
+      </w:r>
+      <w:r>
+        <w:rPr>
+          <w:sz w:val="20"/>
+          <w:szCs w:val="20"/>
+        </w:rPr>
+        <w:t>1</w:t>
+      </w:r>
+      <w:r>
+        <w:rPr>
+          <w:sz w:val="20"/>
+          <w:szCs w:val="20"/>
+        </w:rPr>
+        <w:t xml:space="preserve"> </w:t>
       </w:r>
     </w:p>
     <w:p>

</xml_diff>